<commit_message>
change job to read gzip sales file
</commit_message>
<xml_diff>
--- a/TestingScalaSparkSalesApp.docx
+++ b/TestingScalaSparkSalesApp.docx
@@ -42,25 +42,23 @@
       <w:pPr>
         <w:spacing w:after="0"/>
       </w:pPr>
-      <w:proofErr w:type="spellStart"/>
-      <w:r>
-        <w:t>mvn</w:t>
-      </w:r>
-      <w:proofErr w:type="spellEnd"/>
-      <w:r>
-        <w:t xml:space="preserve"> clean package</w:t>
-      </w:r>
-    </w:p>
-    <w:p>
-      <w:pPr>
-        <w:spacing w:after="0"/>
-      </w:pPr>
-    </w:p>
-    <w:p>
-      <w:pPr>
-        <w:spacing w:after="0"/>
-      </w:pPr>
-      <w:r>
+      <w:r>
+        <w:t>mvn clean package</w:t>
+      </w:r>
+    </w:p>
+    <w:p>
+      <w:pPr>
+        <w:spacing w:after="0"/>
+      </w:pPr>
+    </w:p>
+    <w:p>
+      <w:pPr>
+        <w:spacing w:after="0"/>
+      </w:pPr>
+      <w:r>
+        <w:rPr>
+          <w:noProof/>
+        </w:rPr>
         <w:drawing>
           <wp:inline distT="0" distB="0" distL="0" distR="0" wp14:anchorId="19C57DCA" wp14:editId="4074F3F4">
             <wp:extent cx="5731510" cy="3622040"/>
@@ -108,6 +106,9 @@
         <w:spacing w:after="0"/>
       </w:pPr>
       <w:r>
+        <w:rPr>
+          <w:noProof/>
+        </w:rPr>
         <w:drawing>
           <wp:inline distT="0" distB="0" distL="0" distR="0" wp14:anchorId="22B38918" wp14:editId="79BC90AC">
             <wp:extent cx="5731510" cy="2018665"/>
@@ -227,6 +228,9 @@
         <w:spacing w:after="0"/>
       </w:pPr>
       <w:r>
+        <w:rPr>
+          <w:noProof/>
+        </w:rPr>
         <w:drawing>
           <wp:inline distT="0" distB="0" distL="0" distR="0" wp14:anchorId="5474584C" wp14:editId="0E6C3F1E">
             <wp:extent cx="2753109" cy="1333686"/>
@@ -282,55 +286,15 @@
         <w:spacing w:after="0"/>
       </w:pPr>
       <w:r>
-        <w:t xml:space="preserve">docker cp target/sales-1.0-SNAPSHOT.jar </w:t>
-      </w:r>
-      <w:proofErr w:type="spellStart"/>
-      <w:r>
-        <w:t>spark_master</w:t>
-      </w:r>
-      <w:proofErr w:type="spellEnd"/>
-      <w:r>
-        <w:t>:/opt/</w:t>
-      </w:r>
-      <w:proofErr w:type="spellStart"/>
-      <w:r>
-        <w:t>bitnami</w:t>
-      </w:r>
-      <w:proofErr w:type="spellEnd"/>
-      <w:r>
-        <w:t>/spark/.</w:t>
-      </w:r>
-    </w:p>
-    <w:p>
-      <w:pPr>
-        <w:spacing w:after="0"/>
-      </w:pPr>
-      <w:r>
-        <w:t xml:space="preserve">docker cp pre_file_operations.sh </w:t>
-      </w:r>
-      <w:proofErr w:type="spellStart"/>
-      <w:r>
-        <w:t>spark_master</w:t>
-      </w:r>
-      <w:proofErr w:type="spellEnd"/>
-      <w:r>
-        <w:t>:/opt/.</w:t>
-      </w:r>
-    </w:p>
-    <w:p>
-      <w:pPr>
-        <w:spacing w:after="0"/>
-      </w:pPr>
-      <w:r>
-        <w:t xml:space="preserve">docker cp post_file_operations.sh </w:t>
-      </w:r>
-      <w:proofErr w:type="spellStart"/>
-      <w:r>
-        <w:t>spark_master</w:t>
-      </w:r>
-      <w:proofErr w:type="spellEnd"/>
-      <w:r>
-        <w:t>:/opt/.</w:t>
+        <w:t>docker cp target/sales-1.0-SNAPSHOT.jar spark_master:/opt/bitnami/spark/.</w:t>
+      </w:r>
+    </w:p>
+    <w:p>
+      <w:pPr>
+        <w:spacing w:after="0"/>
+      </w:pPr>
+      <w:r>
+        <w:t>docker cp post_file_operations.sh spark_master:/opt/.</w:t>
       </w:r>
     </w:p>
     <w:p>
@@ -344,10 +308,10 @@
       </w:pPr>
       <w:r>
         <w:drawing>
-          <wp:inline distT="0" distB="0" distL="0" distR="0" wp14:anchorId="1A933C98" wp14:editId="45B659A1">
-            <wp:extent cx="5731510" cy="1300480"/>
+          <wp:inline distT="0" distB="0" distL="0" distR="0" wp14:anchorId="7223AB23" wp14:editId="606EACEC">
+            <wp:extent cx="5731510" cy="765175"/>
             <wp:effectExtent l="0" t="0" r="2540" b="0"/>
-            <wp:docPr id="354070610" name="Picture 1"/>
+            <wp:docPr id="886480880" name="Picture 1"/>
             <wp:cNvGraphicFramePr>
               <a:graphicFrameLocks xmlns:a="http://schemas.openxmlformats.org/drawingml/2006/main" noChangeAspect="1"/>
             </wp:cNvGraphicFramePr>
@@ -355,7 +319,7 @@
               <a:graphicData uri="http://schemas.openxmlformats.org/drawingml/2006/picture">
                 <pic:pic xmlns:pic="http://schemas.openxmlformats.org/drawingml/2006/picture">
                   <pic:nvPicPr>
-                    <pic:cNvPr id="354070610" name=""/>
+                    <pic:cNvPr id="886480880" name=""/>
                     <pic:cNvPicPr/>
                   </pic:nvPicPr>
                   <pic:blipFill>
@@ -367,7 +331,7 @@
                   <pic:spPr>
                     <a:xfrm>
                       <a:off x="0" y="0"/>
-                      <a:ext cx="5731510" cy="1300480"/>
+                      <a:ext cx="5731510" cy="765175"/>
                     </a:xfrm>
                     <a:prstGeom prst="rect">
                       <a:avLst/>
@@ -389,85 +353,46 @@
       <w:pPr>
         <w:spacing w:after="0"/>
       </w:pPr>
-      <w:r>
-        <w:t>This will unzip the provided file:</w:t>
-      </w:r>
-    </w:p>
-    <w:p>
-      <w:pPr>
-        <w:spacing w:after="0"/>
-      </w:pPr>
-      <w:r>
-        <w:t xml:space="preserve">docker exec -it </w:t>
-      </w:r>
-      <w:proofErr w:type="spellStart"/>
-      <w:proofErr w:type="gramStart"/>
-      <w:r>
-        <w:t>spark</w:t>
-      </w:r>
-      <w:proofErr w:type="gramEnd"/>
-      <w:r>
-        <w:t>_master</w:t>
-      </w:r>
-      <w:proofErr w:type="spellEnd"/>
-      <w:r>
-        <w:t xml:space="preserve"> /bin/</w:t>
-      </w:r>
-      <w:proofErr w:type="spellStart"/>
-      <w:r>
-        <w:t>sh</w:t>
-      </w:r>
-      <w:proofErr w:type="spellEnd"/>
-      <w:r>
-        <w:t xml:space="preserve"> -c /opt/pre_file_operations.sh</w:t>
-      </w:r>
-    </w:p>
-    <w:p>
-      <w:pPr>
-        <w:spacing w:after="0"/>
-      </w:pPr>
-    </w:p>
-    <w:p>
-      <w:pPr>
-        <w:spacing w:after="0"/>
-      </w:pPr>
-      <w:r>
-        <w:drawing>
-          <wp:inline distT="0" distB="0" distL="0" distR="0" wp14:anchorId="427D502E" wp14:editId="6E31712E">
-            <wp:extent cx="5731510" cy="380365"/>
-            <wp:effectExtent l="0" t="0" r="2540" b="635"/>
-            <wp:docPr id="1489474354" name="Picture 1"/>
-            <wp:cNvGraphicFramePr>
-              <a:graphicFrameLocks xmlns:a="http://schemas.openxmlformats.org/drawingml/2006/main" noChangeAspect="1"/>
-            </wp:cNvGraphicFramePr>
-            <a:graphic xmlns:a="http://schemas.openxmlformats.org/drawingml/2006/main">
-              <a:graphicData uri="http://schemas.openxmlformats.org/drawingml/2006/picture">
-                <pic:pic xmlns:pic="http://schemas.openxmlformats.org/drawingml/2006/picture">
-                  <pic:nvPicPr>
-                    <pic:cNvPr id="1489474354" name=""/>
-                    <pic:cNvPicPr/>
-                  </pic:nvPicPr>
-                  <pic:blipFill>
-                    <a:blip r:embed="rId10"/>
-                    <a:stretch>
-                      <a:fillRect/>
-                    </a:stretch>
-                  </pic:blipFill>
-                  <pic:spPr>
-                    <a:xfrm>
-                      <a:off x="0" y="0"/>
-                      <a:ext cx="5731510" cy="380365"/>
-                    </a:xfrm>
-                    <a:prstGeom prst="rect">
-                      <a:avLst/>
-                    </a:prstGeom>
-                  </pic:spPr>
-                </pic:pic>
-              </a:graphicData>
-            </a:graphic>
-          </wp:inline>
-        </w:drawing>
-      </w:r>
+    </w:p>
+    <w:p>
+      <w:pPr>
+        <w:spacing w:after="0"/>
+      </w:pPr>
+    </w:p>
+    <w:p>
+      <w:pPr>
+        <w:spacing w:after="0"/>
+      </w:pPr>
+    </w:p>
+    <w:p>
+      <w:pPr>
+        <w:spacing w:after="0"/>
+      </w:pPr>
+    </w:p>
+    <w:p>
+      <w:pPr>
+        <w:spacing w:after="0"/>
+      </w:pPr>
+    </w:p>
+    <w:p>
+      <w:pPr>
+        <w:spacing w:after="0"/>
+      </w:pPr>
+    </w:p>
+    <w:p>
+      <w:pPr>
+        <w:spacing w:after="0"/>
+      </w:pPr>
+    </w:p>
+    <w:p>
+      <w:pPr>
+        <w:spacing w:after="0"/>
+      </w:pPr>
+    </w:p>
+    <w:p>
+      <w:pPr>
+        <w:spacing w:after="0"/>
+      </w:pPr>
     </w:p>
     <w:p>
       <w:pPr>
@@ -573,40 +498,22 @@
         <w:spacing w:after="0"/>
       </w:pPr>
       <w:r>
-        <w:t xml:space="preserve">docker exec -it </w:t>
-      </w:r>
-      <w:proofErr w:type="spellStart"/>
-      <w:r>
-        <w:t>spark_master</w:t>
-      </w:r>
-      <w:proofErr w:type="spellEnd"/>
-      <w:r>
-        <w:t xml:space="preserve"> spark-submit --master spark://spark:7077 --class </w:t>
-      </w:r>
-      <w:proofErr w:type="spellStart"/>
-      <w:proofErr w:type="gramStart"/>
-      <w:r>
-        <w:t>org.opensky</w:t>
-      </w:r>
-      <w:proofErr w:type="gramEnd"/>
-      <w:r>
-        <w:t>.App</w:t>
-      </w:r>
-      <w:proofErr w:type="spellEnd"/>
-      <w:r>
-        <w:t xml:space="preserve"> sales-1.0-SNAPSHOT.jar</w:t>
-      </w:r>
-    </w:p>
-    <w:p>
-      <w:pPr>
-        <w:spacing w:after="0"/>
-      </w:pPr>
-    </w:p>
-    <w:p>
-      <w:pPr>
-        <w:spacing w:after="0"/>
-      </w:pPr>
-      <w:r>
+        <w:t>docker exec -it spark_master spark-submit --master spark://spark:7077 --class org.opensky.App sales-1.0-SNAPSHOT.jar</w:t>
+      </w:r>
+    </w:p>
+    <w:p>
+      <w:pPr>
+        <w:spacing w:after="0"/>
+      </w:pPr>
+    </w:p>
+    <w:p>
+      <w:pPr>
+        <w:spacing w:after="0"/>
+      </w:pPr>
+      <w:r>
+        <w:rPr>
+          <w:noProof/>
+        </w:rPr>
         <w:drawing>
           <wp:inline distT="0" distB="0" distL="0" distR="0" wp14:anchorId="6900CBF8" wp14:editId="79B39B7B">
             <wp:extent cx="5731510" cy="2137410"/>
@@ -623,7 +530,7 @@
                     <pic:cNvPicPr/>
                   </pic:nvPicPr>
                   <pic:blipFill>
-                    <a:blip r:embed="rId11"/>
+                    <a:blip r:embed="rId10"/>
                     <a:stretch>
                       <a:fillRect/>
                     </a:stretch>
@@ -654,6 +561,9 @@
         <w:spacing w:after="0"/>
       </w:pPr>
       <w:r>
+        <w:rPr>
+          <w:noProof/>
+        </w:rPr>
         <w:drawing>
           <wp:inline distT="0" distB="0" distL="0" distR="0" wp14:anchorId="3A863D99" wp14:editId="1D4244CF">
             <wp:extent cx="5731510" cy="1802130"/>
@@ -670,7 +580,7 @@
                     <pic:cNvPicPr/>
                   </pic:nvPicPr>
                   <pic:blipFill>
-                    <a:blip r:embed="rId12"/>
+                    <a:blip r:embed="rId11"/>
                     <a:stretch>
                       <a:fillRect/>
                     </a:stretch>
@@ -701,6 +611,9 @@
         <w:spacing w:after="0"/>
       </w:pPr>
       <w:r>
+        <w:rPr>
+          <w:noProof/>
+        </w:rPr>
         <w:drawing>
           <wp:inline distT="0" distB="0" distL="0" distR="0" wp14:anchorId="1A10FBE7" wp14:editId="4B1CF831">
             <wp:extent cx="5731510" cy="2240280"/>
@@ -717,7 +630,7 @@
                     <pic:cNvPicPr/>
                   </pic:nvPicPr>
                   <pic:blipFill>
-                    <a:blip r:embed="rId13"/>
+                    <a:blip r:embed="rId12"/>
                     <a:stretch>
                       <a:fillRect/>
                     </a:stretch>
@@ -748,6 +661,9 @@
         <w:spacing w:after="0"/>
       </w:pPr>
       <w:r>
+        <w:rPr>
+          <w:noProof/>
+        </w:rPr>
         <w:lastRenderedPageBreak/>
         <w:drawing>
           <wp:inline distT="0" distB="0" distL="0" distR="0" wp14:anchorId="58313AB2" wp14:editId="2982D815">
@@ -765,7 +681,7 @@
                     <pic:cNvPicPr/>
                   </pic:nvPicPr>
                   <pic:blipFill>
-                    <a:blip r:embed="rId14"/>
+                    <a:blip r:embed="rId13"/>
                     <a:stretch>
                       <a:fillRect/>
                     </a:stretch>
@@ -804,35 +720,17 @@
         <w:spacing w:after="0"/>
       </w:pPr>
       <w:r>
-        <w:t xml:space="preserve">docker exec -it </w:t>
-      </w:r>
-      <w:proofErr w:type="spellStart"/>
-      <w:proofErr w:type="gramStart"/>
-      <w:r>
-        <w:t>spark</w:t>
-      </w:r>
-      <w:proofErr w:type="gramEnd"/>
-      <w:r>
-        <w:t>_master</w:t>
-      </w:r>
-      <w:proofErr w:type="spellEnd"/>
-      <w:r>
-        <w:t xml:space="preserve"> /bin/</w:t>
-      </w:r>
-      <w:proofErr w:type="spellStart"/>
-      <w:r>
-        <w:t>sh</w:t>
-      </w:r>
-      <w:proofErr w:type="spellEnd"/>
-      <w:r>
-        <w:t xml:space="preserve"> -c /opt/post_file_operations.sh</w:t>
-      </w:r>
-    </w:p>
-    <w:p>
-      <w:pPr>
-        <w:spacing w:after="0"/>
-      </w:pPr>
-      <w:r>
+        <w:t>docker exec -it spark_master /bin/sh -c /opt/post_file_operations.sh</w:t>
+      </w:r>
+    </w:p>
+    <w:p>
+      <w:pPr>
+        <w:spacing w:after="0"/>
+      </w:pPr>
+      <w:r>
+        <w:rPr>
+          <w:noProof/>
+        </w:rPr>
         <w:drawing>
           <wp:inline distT="0" distB="0" distL="0" distR="0" wp14:anchorId="7C8AD2FB" wp14:editId="45FB27F9">
             <wp:extent cx="5731510" cy="397510"/>
@@ -849,7 +747,7 @@
                     <pic:cNvPicPr/>
                   </pic:nvPicPr>
                   <pic:blipFill>
-                    <a:blip r:embed="rId15"/>
+                    <a:blip r:embed="rId14"/>
                     <a:stretch>
                       <a:fillRect/>
                     </a:stretch>
@@ -901,6 +799,9 @@
         <w:spacing w:after="0"/>
       </w:pPr>
       <w:r>
+        <w:rPr>
+          <w:noProof/>
+        </w:rPr>
         <w:drawing>
           <wp:inline distT="0" distB="0" distL="0" distR="0" wp14:anchorId="503E5F64" wp14:editId="03DE5FB1">
             <wp:extent cx="2791215" cy="1314633"/>
@@ -917,7 +818,7 @@
                     <pic:cNvPicPr/>
                   </pic:nvPicPr>
                   <pic:blipFill>
-                    <a:blip r:embed="rId16"/>
+                    <a:blip r:embed="rId15"/>
                     <a:stretch>
                       <a:fillRect/>
                     </a:stretch>
@@ -1323,7 +1224,7 @@
       </w:pPr>
     </w:p>
     <w:sectPr>
-      <w:footerReference w:type="default" r:id="rId17"/>
+      <w:footerReference w:type="default" r:id="rId16"/>
       <w:pgSz w:w="11906" w:h="16838"/>
       <w:pgMar w:top="1440" w:right="1440" w:bottom="1440" w:left="1440" w:header="708" w:footer="708" w:gutter="0"/>
       <w:cols w:space="708"/>

</xml_diff>